<commit_message>
[200~828. Count Unique Characters of All Substrings of a Given String
</commit_message>
<xml_diff>
--- a/explain.docx
+++ b/explain.docx
@@ -19,15 +19,7 @@
         <w:sym w:font="Wingdings" w:char="F0E0"/>
       </w:r>
       <w:r>
-        <w:t xml:space="preserve"> o(</w:t>
-      </w:r>
-      <w:proofErr w:type="gramStart"/>
-      <w:r>
-        <w:t>n)  dynamic</w:t>
-      </w:r>
-      <w:proofErr w:type="gramEnd"/>
-      <w:r>
-        <w:t xml:space="preserve"> programming</w:t>
+        <w:t xml:space="preserve"> o(n)  dynamic programming</w:t>
       </w:r>
     </w:p>
     <w:p>
@@ -79,220 +71,235 @@
       </w:r>
     </w:p>
     <w:p>
+      <w:r>
+        <w:t xml:space="preserve">Approach2: time: o(n2) </w:t>
+      </w:r>
+      <w:r>
+        <w:tab/>
+        <w:t xml:space="preserve">space: o(1) </w:t>
+      </w:r>
+    </w:p>
+    <w:p>
+      <w:r>
+        <w:t>A palindromic substring is a substring that read same from both directions.</w:t>
+      </w:r>
+    </w:p>
+    <w:p/>
+    <w:p>
+      <w:r>
+        <w:rPr>
+          <w:rFonts w:hint="eastAsia"/>
+        </w:rPr>
+        <w:t>W</w:t>
+      </w:r>
+      <w:r>
+        <w:t>e will get the longest length, initially set to zero.</w:t>
+      </w:r>
+    </w:p>
+    <w:p>
+      <w:r>
+        <w:t>Then we will set the initial left and right pointer of our result to 0.</w:t>
+      </w:r>
+    </w:p>
+    <w:p/>
+    <w:p>
+      <w:r>
+        <w:t>Now we are going to go through every single character in this string</w:t>
+      </w:r>
+      <w:r>
+        <w:t>, and considering it to be the center.</w:t>
+      </w:r>
+    </w:p>
+    <w:p/>
+    <w:p>
+      <w:r>
+        <w:rPr>
+          <w:rFonts w:hint="eastAsia"/>
+        </w:rPr>
+        <w:t>S</w:t>
+      </w:r>
+      <w:r>
+        <w:t xml:space="preserve">o </w:t>
+      </w:r>
+      <w:proofErr w:type="spellStart"/>
+      <w:r>
+        <w:t>im</w:t>
+      </w:r>
+      <w:proofErr w:type="spellEnd"/>
+      <w:r>
+        <w:t xml:space="preserve"> going to have a left and right pointer. These left and right pointers are going to be initialized to </w:t>
+      </w:r>
+      <w:proofErr w:type="spellStart"/>
+      <w:r>
+        <w:t>i</w:t>
+      </w:r>
+      <w:proofErr w:type="spellEnd"/>
+      <w:r>
+        <w:t xml:space="preserve"> which is our center positions right now.</w:t>
+      </w:r>
+    </w:p>
+    <w:p/>
+    <w:p>
+      <w:r>
+        <w:rPr>
+          <w:rFonts w:hint="eastAsia"/>
+        </w:rPr>
+        <w:t>W</w:t>
+      </w:r>
+      <w:r>
+        <w:t>hile the left and right pointers are in bound as well as while this is a palindrome</w:t>
+      </w:r>
+      <w:r>
+        <w:t>. So I want to check that the left and right are equal to each other. We are starting in the middle and expanding outwards.</w:t>
+      </w:r>
+      <w:r>
+        <w:rPr>
+          <w:rFonts w:hint="eastAsia"/>
+        </w:rPr>
+        <w:t xml:space="preserve"> </w:t>
+      </w:r>
+      <w:r>
+        <w:t xml:space="preserve">So while this is the case, we know this is palindrome. </w:t>
+      </w:r>
+      <w:r>
+        <w:t>Then we check the length of this palindrome which can computed by r-l +1</w:t>
+      </w:r>
+    </w:p>
+    <w:p>
+      <w:r>
+        <w:t>If the current length of the palindrome is g</w:t>
+      </w:r>
+      <w:r>
+        <w:t>reater than longest length, we are going to update the longest length, and left and right pointer of results. After that we need expand our pointer outward, left -1 and right +1.</w:t>
+      </w:r>
+    </w:p>
+    <w:p/>
+    <w:p>
+      <w:r>
+        <w:rPr>
+          <w:rFonts w:hint="eastAsia"/>
+        </w:rPr>
+        <w:t>T</w:t>
+      </w:r>
+      <w:r>
+        <w:t>here is also a corner case for even length of pali</w:t>
+      </w:r>
+      <w:r>
+        <w:t>n</w:t>
+      </w:r>
+      <w:r>
+        <w:t>drome.</w:t>
+      </w:r>
+      <w:r>
+        <w:t xml:space="preserve"> There is no center for the palindrome.</w:t>
+      </w:r>
+    </w:p>
+    <w:p>
+      <w:r>
+        <w:rPr>
+          <w:rFonts w:hint="eastAsia"/>
+        </w:rPr>
+        <w:lastRenderedPageBreak/>
+        <w:t>S</w:t>
+      </w:r>
+      <w:r>
+        <w:t xml:space="preserve">o </w:t>
+      </w:r>
+      <w:proofErr w:type="spellStart"/>
+      <w:r>
+        <w:t>im</w:t>
+      </w:r>
+      <w:proofErr w:type="spellEnd"/>
+      <w:r>
+        <w:t xml:space="preserve"> going to set left pointer to </w:t>
+      </w:r>
+      <w:proofErr w:type="spellStart"/>
+      <w:r>
+        <w:t>i</w:t>
+      </w:r>
+      <w:proofErr w:type="spellEnd"/>
+      <w:r>
+        <w:t xml:space="preserve"> and right pointer to i+1</w:t>
+      </w:r>
+      <w:r>
+        <w:rPr>
+          <w:rFonts w:hint="eastAsia"/>
+        </w:rPr>
+        <w:t>.</w:t>
+      </w:r>
+      <w:r>
+        <w:t xml:space="preserve"> Then we basically copy and paste the code we write above. We can also write a function to do it.</w:t>
+      </w:r>
+    </w:p>
+    <w:p/>
+    <w:p>
+      <w:r>
+        <w:t>Finally,</w:t>
+      </w:r>
+      <w:r>
+        <w:t xml:space="preserve"> we return the longest palindrome substring.</w:t>
+      </w:r>
+    </w:p>
+    <w:p/>
+    <w:p/>
+    <w:p>
+      <w:r>
+        <w:t>828. Count Unique Characters of All Substrings of a Given String</w:t>
+      </w:r>
+    </w:p>
+    <w:p/>
+    <w:p>
+      <w:r>
+        <w:t>XXXLXXXLXX</w:t>
+      </w:r>
+    </w:p>
+    <w:p/>
+    <w:p>
       <w:pPr>
         <w:rPr>
           <w:rFonts w:hint="eastAsia"/>
         </w:rPr>
       </w:pPr>
       <w:r>
-        <w:t>Approach</w:t>
-      </w:r>
-      <w:r>
-        <w:t>2</w:t>
-      </w:r>
-      <w:r>
-        <w:t xml:space="preserve">: time: o(n2) </w:t>
-      </w:r>
-      <w:r>
-        <w:tab/>
-        <w:t xml:space="preserve">space: </w:t>
-      </w:r>
-      <w:proofErr w:type="gramStart"/>
-      <w:r>
-        <w:t>o(</w:t>
-      </w:r>
-      <w:proofErr w:type="gramEnd"/>
-      <w:r>
-        <w:t>1</w:t>
-      </w:r>
-      <w:r>
-        <w:t xml:space="preserve">) </w:t>
-      </w:r>
-    </w:p>
-    <w:p>
-      <w:r>
-        <w:t>A palindromic substring is a substring that read same from both directions.</w:t>
-      </w:r>
-    </w:p>
-    <w:p/>
-    <w:p>
-      <w:r>
         <w:rPr>
           <w:rFonts w:hint="eastAsia"/>
         </w:rPr>
-        <w:t>W</w:t>
-      </w:r>
-      <w:r>
-        <w:t>e will get the longest length, initially set to zero.</w:t>
-      </w:r>
-    </w:p>
-    <w:p>
-      <w:r>
-        <w:t>Then we will set the initial left and right pointer of our result to 0.</w:t>
-      </w:r>
-    </w:p>
-    <w:p/>
-    <w:p>
-      <w:r>
-        <w:t xml:space="preserve">Now we are going to go through every single character in this </w:t>
-      </w:r>
-      <w:proofErr w:type="gramStart"/>
-      <w:r>
-        <w:t>string</w:t>
-      </w:r>
-      <w:r>
-        <w:t>, and</w:t>
-      </w:r>
-      <w:proofErr w:type="gramEnd"/>
-      <w:r>
-        <w:t xml:space="preserve"> considering it to be the center.</w:t>
-      </w:r>
-    </w:p>
-    <w:p/>
-    <w:p>
-      <w:r>
-        <w:rPr>
-          <w:rFonts w:hint="eastAsia"/>
-        </w:rPr>
-        <w:t>S</w:t>
-      </w:r>
-      <w:r>
-        <w:t xml:space="preserve">o </w:t>
-      </w:r>
-      <w:proofErr w:type="spellStart"/>
-      <w:r>
-        <w:t>im</w:t>
-      </w:r>
-      <w:proofErr w:type="spellEnd"/>
-      <w:r>
-        <w:t xml:space="preserve"> going to have a left and right pointer. These left and right pointers are going to be initialized to </w:t>
-      </w:r>
-      <w:proofErr w:type="spellStart"/>
-      <w:r>
-        <w:t>i</w:t>
-      </w:r>
-      <w:proofErr w:type="spellEnd"/>
-      <w:r>
-        <w:t xml:space="preserve"> which is our center positions right now.</w:t>
-      </w:r>
-    </w:p>
-    <w:p/>
-    <w:p>
-      <w:r>
-        <w:rPr>
-          <w:rFonts w:hint="eastAsia"/>
-        </w:rPr>
-        <w:t>W</w:t>
-      </w:r>
-      <w:r>
-        <w:t>hile the left and right pointers are in bound as well as while this is a palindrome</w:t>
-      </w:r>
-      <w:r>
-        <w:t xml:space="preserve">. </w:t>
-      </w:r>
-      <w:proofErr w:type="gramStart"/>
-      <w:r>
-        <w:t>So</w:t>
-      </w:r>
-      <w:proofErr w:type="gramEnd"/>
-      <w:r>
-        <w:t xml:space="preserve"> I want to check that the left and right are equal to each other. We are starting in the middle and expanding outwards.</w:t>
-      </w:r>
-      <w:r>
-        <w:rPr>
-          <w:rFonts w:hint="eastAsia"/>
-        </w:rPr>
+        <w:t>F</w:t>
+      </w:r>
+      <w:r>
+        <w:t>or example, I want to build a substring for this unique L. So this can be one of the substring.”</w:t>
+      </w:r>
+      <w:r>
         <w:t xml:space="preserve"> </w:t>
       </w:r>
-      <w:proofErr w:type="gramStart"/>
-      <w:r>
-        <w:t>So</w:t>
-      </w:r>
-      <w:proofErr w:type="gramEnd"/>
-      <w:r>
-        <w:t xml:space="preserve"> while this is the case, we know this is palindrome. </w:t>
-      </w:r>
-      <w:r>
-        <w:t>Then we check the length of this palindrome which can computed by r-l +1</w:t>
-      </w:r>
-    </w:p>
-    <w:p>
-      <w:r>
-        <w:t>If the current length of the palindrome is g</w:t>
-      </w:r>
-      <w:r>
-        <w:t>reater than longest length, we are going to update the longest length, and left and right pointer of results. After that we need expand our pointer outward, left -1 and right +1.</w:t>
-      </w:r>
-    </w:p>
-    <w:p/>
-    <w:p>
-      <w:r>
-        <w:rPr>
-          <w:rFonts w:hint="eastAsia"/>
-        </w:rPr>
-        <w:t>T</w:t>
-      </w:r>
-      <w:r>
-        <w:t>here is also a corner case for even length of pali</w:t>
-      </w:r>
-      <w:r>
-        <w:t>n</w:t>
-      </w:r>
-      <w:r>
-        <w:t>drome.</w:t>
-      </w:r>
-      <w:r>
-        <w:t xml:space="preserve"> There is no center for the palindrome.</w:t>
-      </w:r>
-    </w:p>
-    <w:p>
-      <w:r>
-        <w:rPr>
-          <w:rFonts w:hint="eastAsia"/>
-        </w:rPr>
-        <w:lastRenderedPageBreak/>
-        <w:t>S</w:t>
-      </w:r>
-      <w:r>
-        <w:t xml:space="preserve">o </w:t>
-      </w:r>
-      <w:proofErr w:type="spellStart"/>
-      <w:r>
-        <w:t>im</w:t>
-      </w:r>
-      <w:proofErr w:type="spellEnd"/>
-      <w:r>
-        <w:t xml:space="preserve"> going to set left pointer to </w:t>
-      </w:r>
-      <w:proofErr w:type="spellStart"/>
-      <w:r>
-        <w:t>i</w:t>
-      </w:r>
-      <w:proofErr w:type="spellEnd"/>
-      <w:r>
-        <w:t xml:space="preserve"> and right pointer to i+1</w:t>
-      </w:r>
-      <w:r>
-        <w:rPr>
-          <w:rFonts w:hint="eastAsia"/>
-        </w:rPr>
-        <w:t>.</w:t>
-      </w:r>
-      <w:r>
-        <w:t xml:space="preserve"> Then we basically copy and paste the code we write above. We can also write a function to do it.</w:t>
-      </w:r>
-    </w:p>
-    <w:p/>
-    <w:p>
-      <w:r>
-        <w:t>Finally,</w:t>
-      </w:r>
-      <w:r>
-        <w:t xml:space="preserve"> we return the longest palindrome substring.</w:t>
-      </w:r>
-    </w:p>
-    <w:p/>
-    <w:p/>
+      <w:r>
+        <w:t>XXXLXXX</w:t>
+      </w:r>
+      <w:r>
+        <w:t>”. We can put left right parenthesis right there and there to indicate the bound of substring. (</w:t>
+      </w:r>
+      <w:r>
+        <w:t>XXXLXXX</w:t>
+      </w:r>
+      <w:r>
+        <w:t xml:space="preserve">) We can also put parenthesis right there </w:t>
+      </w:r>
+      <w:r>
+        <w:t>X</w:t>
+      </w:r>
+      <w:r>
+        <w:t>(</w:t>
+      </w:r>
+      <w:r>
+        <w:t>XXLXXX</w:t>
+      </w:r>
+      <w:r>
+        <w:t xml:space="preserve">). So there are 4 different ways that we can put our </w:t>
+      </w:r>
+      <w:r>
+        <w:t xml:space="preserve">parenthesis on the left of L. There are 4 ways we can put the right side. So there are 4*4 =16 substring we can get for this unique L. </w:t>
+      </w:r>
+    </w:p>
     <w:sectPr>
       <w:pgSz w:w="11906" w:h="16838"/>
       <w:pgMar w:top="1440" w:right="1800" w:bottom="1440" w:left="1800" w:header="851" w:footer="992" w:gutter="0"/>

</xml_diff>